<commit_message>
Fix design document section ordering
</commit_message>
<xml_diff>
--- a/SAP_ECC_Intelligent_Data_Access_Design_Document.docx
+++ b/SAP_ECC_Intelligent_Data_Access_Design_Document.docx
@@ -2,68 +2,6 @@
 <file path=word/document.xml><?xml version="1.0" encoding="utf-8"?>
 <w:document xmlns:wpc="http://schemas.microsoft.com/office/word/2010/wordprocessingCanvas" xmlns:cx="http://schemas.microsoft.com/office/drawing/2014/chartex" xmlns:cx1="http://schemas.microsoft.com/office/drawing/2015/9/8/chartex" xmlns:cx2="http://schemas.microsoft.com/office/drawing/2015/10/21/chartex" xmlns:cx3="http://schemas.microsoft.com/office/drawing/2016/5/9/chartex" xmlns:cx4="http://schemas.microsoft.com/office/drawing/2016/5/10/chartex" xmlns:cx5="http://schemas.microsoft.com/office/drawing/2016/5/11/chartex" xmlns:cx6="http://schemas.microsoft.com/office/drawing/2016/5/12/chartex" xmlns:cx7="http://schemas.microsoft.com/office/drawing/2016/5/13/chartex" xmlns:cx8="http://schemas.microsoft.com/office/drawing/2016/5/14/chartex" xmlns:mc="http://schemas.openxmlformats.org/markup-compatibility/2006" xmlns:aink="http://schemas.microsoft.com/office/drawing/2016/ink" xmlns:am3d="http://schemas.microsoft.com/office/drawing/2017/model3d" xmlns:o="urn:schemas-microsoft-com:office:office" xmlns:oel="http://schemas.microsoft.com/office/2019/extlst" xmlns:r="http://schemas.openxmlformats.org/officeDocument/2006/relationships" xmlns:m="http://schemas.openxmlformats.org/officeDocument/2006/math" xmlns:v="urn:schemas-microsoft-com:vml" xmlns:wp14="http://schemas.microsoft.com/office/word/2010/wordprocessingDrawing" xmlns:wp="http://schemas.openxmlformats.org/drawingml/2006/wordprocessingDrawing" xmlns:w10="urn:schemas-microsoft-com:office:word" xmlns:w="http://schemas.openxmlformats.org/wordprocessingml/2006/main" xmlns:w14="http://schemas.microsoft.com/office/word/2010/wordml" xmlns:w15="http://schemas.microsoft.com/office/word/2012/wordml" xmlns:w16cex="http://schemas.microsoft.com/office/word/2018/wordml/cex" xmlns:w16cid="http://schemas.microsoft.com/office/word/2016/wordml/cid" xmlns:w16="http://schemas.microsoft.com/office/word/2018/wordml" xmlns:w16du="http://schemas.microsoft.com/office/word/2023/wordml/word16du" xmlns:w16sdtdh="http://schemas.microsoft.com/office/word/2020/wordml/sdtdatahash" xmlns:w16sdtfl="http://schemas.microsoft.com/office/word/2024/wordml/sdtformatlock" xmlns:w16se="http://schemas.microsoft.com/office/word/2015/wordml/symex" xmlns:wpg="http://schemas.microsoft.com/office/word/2010/wordprocessingGroup" xmlns:wpi="http://schemas.microsoft.com/office/word/2010/wordprocessingInk" xmlns:wne="http://schemas.microsoft.com/office/word/2006/wordml" xmlns:wps="http://schemas.microsoft.com/office/word/2010/wordprocessingShape" mc:Ignorable="w14 w15 w16se w16cid w16 w16cex w16sdtdh w16sdtfl w16du wp14">
   <w:body>
-    <w:p>
-      <w:pPr>
-        <w:pStyle w:val="Heading2"/>
-      </w:pPr>
-      <w:r>
-        <w:t xml:space="preserve">8.5 Query Templates for Deterministic Financial Reporting</w:t>
-      </w:r>
-    </w:p>
-    <w:p>
-      <w:r>
-        <w:t xml:space="preserve">A key improvement to the prototype is the addition of 20 tested query templates covering all 10 SAP modules. These templates solve a critical problem: when the LLM generates SQL from scratch for common financial queries, small variations in JOIN logic, sign conventions (SHKZG=S vs H), or date handling can produce materially different results. For example, the same AP aging question could return different totals depending on whether the LLM uses FAEDT, computes due dates from ZFBDT+ZBD1T, or applies DMBTR sign logic correctly.</w:t>
-      </w:r>
-    </w:p>
-    <w:p>
-      <w:r>
-        <w:t xml:space="preserve">The query templates address this by providing pre-tested SQL for the most common business questions. Each template includes: a unique identifier (e.g., SAP-FIAP-001), a natural language prompt, a description, business context, and a tested SQL statement that has been validated against the test database. The system prompt instructs the LLM to use these templates verbatim when the user question matches, only adapting filter parameters like dates, company codes, or vendor numbers.</w:t>
-      </w:r>
-    </w:p>
-    <w:p>
-      <w:r>
-        <w:t xml:space="preserve">Templates cover: AP/AR aging and outstanding balances, GL trial balance and period balances, open PO and requisition summaries, inventory valuation, sales order backlog, shipping status, cost center actuals, headcount, payroll costs, benefit enrollment, and equipment and maintenance order status.</w:t>
-      </w:r>
-    </w:p>
-    <w:p/>
-    <w:p>
-      <w:pPr>
-        <w:pStyle w:val="Heading2"/>
-      </w:pPr>
-      <w:r>
-        <w:t xml:space="preserve">8.6 Semantic Model Expansion: Addressing Missing Columns</w:t>
-      </w:r>
-    </w:p>
-    <w:p>
-      <w:r>
-        <w:t xml:space="preserve">During query template development, gap analysis revealed several commonly-needed SAP columns missing from the semantic model. Rather than relying on a deny-list to block hallucinated columns, the approach was to enrich the model with correct column definitions. This expansion added columns including: MBEW.VERPR (moving average price), MBEW.STPRS (standard price), MBEW.LBKUM (valuated stock), MBEW.SALK3 (stock value), BSIK/BSID.FAEDT (computed due date), SKA1.TXT50 (GL account description), VBAK.GBSTK (overall status), EQUI.EQKTX (equipment description), AFRU.ISMNG (confirmed quantity), and PA0167.BPLAN/BOPTI (benefit plan identifiers).</w:t>
-      </w:r>
-    </w:p>
-    <w:p>
-      <w:r>
-        <w:t xml:space="preserve">The test database was simultaneously updated with these columns and populated with realistic data. The final model contains 10 modules, 146 tables, and 1,777 columns with 20 tested query templates.</w:t>
-      </w:r>
-    </w:p>
-    <w:p/>
-    <w:p>
-      <w:pPr>
-        <w:pStyle w:val="Heading2"/>
-      </w:pPr>
-      <w:r>
-        <w:t xml:space="preserve">8.7 SAP-to-SQLite DATE Literal Conversion</w:t>
-      </w:r>
-    </w:p>
-    <w:p>
-      <w:r>
-        <w:t xml:space="preserve">The SQL conversion layer was enhanced to handle DATE and TIMESTAMP literal syntax. SAP HANA uses DATE and TIMESTAMP literals which SQLite does not support. The conversion layer now strips these keywords using regex. Additionally, the system prompt was enhanced with Column Verification (requiring the LLM to verify every column exists in the semantic model), PII Protection (blocking sensitive HR/Payroll fields), and Query Template Enforcement (making template usage mandatory).</w:t>
-      </w:r>
-    </w:p>
-    <w:p/>
-    <w:p>
-      <w:pPr>
-        <w:spacing w:before="2400"/>
-      </w:pPr>
-    </w:p>
     <w:p>
       <w:pPr>
         <w:spacing w:after="100"/>
@@ -288,14 +226,6 @@
       </w:pPr>
       <w:r>
         <w:t>7. Test Database and Synthetic Data</w:t>
-      </w:r>
-    </w:p>
-    <w:p>
-      <w:pPr>
-        <w:spacing w:after="120"/>
-      </w:pPr>
-      <w:r>
-        <w:t>8. Design Challenges and Solutions</w:t>
       </w:r>
     </w:p>
     <w:p>
@@ -3781,6 +3711,99 @@
       <w:r>
         <w:lastRenderedPageBreak/>
         <w:br w:type="page"/>
+      </w:r>
+    </w:p>
+    <w:p>
+      <w:pPr>
+        <w:pStyle w:val="Heading2"/>
+      </w:pPr>
+      <w:r>
+        <w:t xml:space="preserve">8.5 Query Templates for Deterministic Financial Reporting</w:t>
+      </w:r>
+    </w:p>
+    <w:p>
+      <w:r>
+        <w:t xml:space="preserve">A key improvement to the prototype is the addition of 20 tested query templates covering all 10 SAP modules. These templates solve a critical problem: when the LLM generates SQL from scratch for common financial queries, small variations in JOIN logic, sign conventions (SHKZG=S vs H), or date handling can produce materially different results. For example, the same AP aging question could return different totals depending on whether the LLM uses FAEDT, computes due dates from ZFBDT+ZBD1T, or applies DMBTR sign logic correctly.</w:t>
+      </w:r>
+    </w:p>
+    <w:p>
+      <w:r>
+        <w:t xml:space="preserve">The query templates address this by providing pre-tested SQL for the most common business questions. Each template includes: a unique identifier (e.g., SAP-FIAP-001), a natural language prompt, a description, business context, and a tested SQL statement that has been validated against the test database. The system prompt instructs the LLM to use these templates verbatim when the user question matches, only adapting filter parameters like dates, company codes, or vendor numbers.</w:t>
+      </w:r>
+    </w:p>
+    <w:p>
+      <w:r>
+        <w:t xml:space="preserve">Templates cover: AP/AR aging and outstanding balances, GL trial balance and period balances, open PO and requisition summaries, inventory valuation, sales order backlog, shipping status, cost center actuals, headcount, payroll costs, benefit enrollment, and equipment and maintenance order status.</w:t>
+      </w:r>
+    </w:p>
+    <w:p/>
+    <w:p>
+      <w:pPr>
+        <w:pStyle w:val="Heading2"/>
+      </w:pPr>
+      <w:r>
+        <w:t xml:space="preserve">8.6 Semantic Model Expansion: Addressing Missing Columns</w:t>
+      </w:r>
+    </w:p>
+    <w:p>
+      <w:r>
+        <w:t xml:space="preserve">During query template development, gap analysis revealed several commonly-needed SAP columns missing from the semantic model. Rather than relying on a deny-list to block hallucinated columns, the approach was to enrich the model with correct column definitions. This expansion added columns including: MBEW.VERPR (moving average price), MBEW.STPRS (standard price), MBEW.LBKUM (valuated stock), MBEW.SALK3 (stock value), BSIK/BSID.FAEDT (computed due date), SKA1.TXT50 (GL account description), VBAK.GBSTK (overall status), EQUI.EQKTX (equipment description), AFRU.ISMNG (confirmed quantity), and PA0167.BPLAN/BOPTI (benefit plan identifiers).</w:t>
+      </w:r>
+    </w:p>
+    <w:p>
+      <w:r>
+        <w:t xml:space="preserve">The test database was simultaneously updated with these columns and populated with realistic data. The final model contains 10 modules, 146 tables, and 1,777 columns with 20 tested query templates.</w:t>
+      </w:r>
+    </w:p>
+    <w:p/>
+    <w:p>
+      <w:pPr>
+        <w:pStyle w:val="Heading2"/>
+      </w:pPr>
+      <w:r>
+        <w:t xml:space="preserve">8.7 SAP-to-SQLite DATE Literal Conversion</w:t>
+      </w:r>
+    </w:p>
+    <w:p>
+      <w:r>
+        <w:t xml:space="preserve">The SQL conversion layer was enhanced to handle DATE and TIMESTAMP literal syntax. SAP HANA uses DATE and TIMESTAMP literals which SQLite does not support. The conversion layer now strips these keywords using regex. Additionally, the system prompt was enhanced with Column Verification (requiring the LLM to verify every column exists in the semantic model), PII Protection (blocking sensitive HR/Payroll fields), and Query Template Enforcement (making template usage mandatory).</w:t>
+      </w:r>
+    </w:p>
+    <w:p/>
+    <w:p>
+      <w:pPr>
+        <w:spacing w:before="2400"/>
+      </w:pPr>
+    </w:p>
+    <w:p>
+      <w:pPr>
+        <w:spacing w:after="120"/>
+      </w:pPr>
+      <w:r>
+        <w:t>8. Design Challenges and Solutions</w:t>
+      </w:r>
+    </w:p>
+    <w:p>
+      <w:pPr>
+        <w:pStyle w:val="Heading2"/>
+      </w:pPr>
+      <w:r>
+        <w:t xml:space="preserve">8.8 Code-Level PII Enforcement for HR, Payroll, and Benefits Data</w:t>
+      </w:r>
+    </w:p>
+    <w:p>
+      <w:r>
+        <w:t xml:space="preserve">The system prompt includes PII protection rules instructing the LLM to never return individual employee data from HR, Payroll, or Benefits tables. However, prompt-level instructions alone are insufficient because the LLM may ignore them, especially under complex or adversarial queries. To address this, a hard-coded SQL validation function (_check_pii_violation) was added to the execution pipeline. This function runs before any SQL reaches the database and enforces three mandatory rules for queries touching PII tables.</w:t>
+      </w:r>
+    </w:p>
+    <w:p>
+      <w:r>
+        <w:t xml:space="preserve">The protected tables are: PA0001, PA0002, PA0006, PA0008, PA0014, PA0167, PA0168, PA0169, HRPY_RGDIR, T511, and T512T. Any SQL query referencing these tables must satisfy all three conditions or it is blocked with a descriptive error message: (1) The query must contain a GROUP BY clause. (2) The SELECT clause must include at least one aggregate function (COUNT, SUM, AVG, MIN, or MAX). (3) PII-identifying columns (PERNR, ENAME, NACHN, VORNA, GBDAT, PERID) must not appear in the SELECT clause outside of aggregate function wrappers.</w:t>
+      </w:r>
+    </w:p>
+    <w:p>
+      <w:r>
+        <w:t xml:space="preserve">This enforcement is complementary to the prompt-level rules: the prompt steers the LLM toward generating compliant queries, while the code-level validator acts as a safety net that blocks any non-compliant SQL regardless of what the LLM produces. Legitimate aggregate queries such as headcount by org unit, average salary by department, and benefit enrollment counts by plan continue to work normally. The UI example questions for HR, PAY, and BEN modules were also updated to use only aggregate-safe phrasing.</w:t>
       </w:r>
     </w:p>
     <w:p>

</xml_diff>